<commit_message>
updated urls from localhost to public IP
</commit_message>
<xml_diff>
--- a/API documenation/AuthenticationService.docx
+++ b/API documenation/AuthenticationService.docx
@@ -145,7 +145,21 @@
           <w:rPr>
             <w:rStyle w:val="Hyperlink"/>
           </w:rPr>
-          <w:t>http://localhost/Shell.MVC2.Web.AuthenticationService/MembershipService.svc/Rest/help</w:t>
+          <w:t>http://</w:t>
+        </w:r>
+        <w:bookmarkStart w:id="0" w:name="_GoBack"/>
+        <w:r>
+          <w:rPr>
+            <w:rStyle w:val="Hyperlink"/>
+          </w:rPr>
+          <w:t>173.160.122.195</w:t>
+        </w:r>
+        <w:bookmarkEnd w:id="0"/>
+        <w:r>
+          <w:rPr>
+            <w:rStyle w:val="Hyperlink"/>
+          </w:rPr>
+          <w:t>/Shell.MVC2.Web.AuthenticationService/MembershipService.svc/Rest/help</w:t>
         </w:r>
       </w:hyperlink>
     </w:p>
@@ -248,11 +262,9 @@
       <w:r>
         <w:t xml:space="preserve">Host: </w:t>
       </w:r>
-      <w:proofErr w:type="spellStart"/>
-      <w:r>
-        <w:t>localhost</w:t>
-      </w:r>
-      <w:proofErr w:type="spellEnd"/>
+      <w:r>
+        <w:t>173.160.122.195</w:t>
+      </w:r>
     </w:p>
     <w:p>
       <w:proofErr w:type="spellStart"/>
@@ -1214,7 +1226,6 @@
           <w:sz w:val="24"/>
           <w:szCs w:val="24"/>
         </w:rPr>
-        <w:lastRenderedPageBreak/>
         <w:tab/>
         <w:t>"</w:t>
       </w:r>
@@ -1266,6 +1277,7 @@
           <w:sz w:val="24"/>
           <w:szCs w:val="24"/>
         </w:rPr>
+        <w:lastRenderedPageBreak/>
         <w:t>}</w:t>
       </w:r>
     </w:p>
@@ -1402,7 +1414,19 @@
           <w:rPr>
             <w:rStyle w:val="Hyperlink"/>
           </w:rPr>
-          <w:t>http://localhost/Shell.MVC2.Web.AuthenticationService/MembershipService.svc/Rest/help/operations/validateuserbyusernamepassword</w:t>
+          <w:t>http://</w:t>
+        </w:r>
+        <w:r>
+          <w:rPr>
+            <w:rStyle w:val="Hyperlink"/>
+          </w:rPr>
+          <w:t>173.160.122.195</w:t>
+        </w:r>
+        <w:r>
+          <w:rPr>
+            <w:rStyle w:val="Hyperlink"/>
+          </w:rPr>
+          <w:t>/Shell.MVC2.Web.AuthenticationService/MembershipService.svc/Rest/help/operations/validateuserbyusernamepassword</w:t>
         </w:r>
       </w:hyperlink>
     </w:p>
@@ -1439,8 +1463,6 @@
         </w:rPr>
         <w:t xml:space="preserve"> :</w:t>
       </w:r>
-      <w:bookmarkStart w:id="0" w:name="_GoBack"/>
-      <w:bookmarkEnd w:id="0"/>
     </w:p>
     <w:p>
       <w:pPr>
@@ -1452,75 +1474,35 @@
           <w:szCs w:val="17"/>
         </w:rPr>
       </w:pPr>
-      <w:r>
-        <w:rPr>
-          <w:rStyle w:val="uri-template"/>
-          <w:rFonts w:ascii="Verdana" w:hAnsi="Verdana"/>
-          <w:color w:val="000000"/>
-          <w:sz w:val="17"/>
-          <w:szCs w:val="17"/>
-        </w:rPr>
-        <w:fldChar w:fldCharType="begin"/>
-      </w:r>
-      <w:r>
-        <w:rPr>
-          <w:rStyle w:val="uri-template"/>
-          <w:rFonts w:ascii="Verdana" w:hAnsi="Verdana"/>
-          <w:color w:val="000000"/>
-          <w:sz w:val="17"/>
-          <w:szCs w:val="17"/>
-        </w:rPr>
-        <w:instrText xml:space="preserve"> HYPERLINK "</w:instrText>
-      </w:r>
-      <w:r>
-        <w:rPr>
-          <w:rStyle w:val="uri-template"/>
-          <w:rFonts w:ascii="Verdana" w:hAnsi="Verdana"/>
-          <w:color w:val="000000"/>
-          <w:sz w:val="17"/>
-          <w:szCs w:val="17"/>
-        </w:rPr>
-        <w:instrText>http://localhost/Shell.MVC2.Web.AuthenticationService/MembershipService.svc/Rest/validateuserbyusernamepassword</w:instrText>
-      </w:r>
-      <w:r>
-        <w:rPr>
-          <w:rStyle w:val="uri-template"/>
-          <w:rFonts w:ascii="Verdana" w:hAnsi="Verdana"/>
-          <w:color w:val="000000"/>
-          <w:sz w:val="17"/>
-          <w:szCs w:val="17"/>
-        </w:rPr>
-        <w:instrText xml:space="preserve">" </w:instrText>
-      </w:r>
-      <w:r>
-        <w:rPr>
-          <w:rStyle w:val="uri-template"/>
-          <w:rFonts w:ascii="Verdana" w:hAnsi="Verdana"/>
-          <w:color w:val="000000"/>
-          <w:sz w:val="17"/>
-          <w:szCs w:val="17"/>
-        </w:rPr>
-        <w:fldChar w:fldCharType="separate"/>
-      </w:r>
-      <w:r>
-        <w:rPr>
-          <w:rStyle w:val="Hyperlink"/>
-          <w:rFonts w:ascii="Verdana" w:hAnsi="Verdana"/>
-          <w:sz w:val="17"/>
-          <w:szCs w:val="17"/>
-        </w:rPr>
-        <w:t>http://localhost/Shell.MVC2.Web.AuthenticationService/MembershipService.svc/Rest/validateuserbyusernamepassword</w:t>
-      </w:r>
-      <w:r>
-        <w:rPr>
-          <w:rStyle w:val="uri-template"/>
-          <w:rFonts w:ascii="Verdana" w:hAnsi="Verdana"/>
-          <w:color w:val="000000"/>
-          <w:sz w:val="17"/>
-          <w:szCs w:val="17"/>
-        </w:rPr>
-        <w:fldChar w:fldCharType="end"/>
-      </w:r>
+      <w:hyperlink r:id="rId8" w:history="1">
+        <w:r>
+          <w:rPr>
+            <w:rStyle w:val="Hyperlink"/>
+            <w:rFonts w:ascii="Verdana" w:hAnsi="Verdana"/>
+            <w:sz w:val="17"/>
+            <w:szCs w:val="17"/>
+          </w:rPr>
+          <w:t>http://</w:t>
+        </w:r>
+        <w:r>
+          <w:rPr>
+            <w:rStyle w:val="Hyperlink"/>
+            <w:rFonts w:ascii="Verdana" w:hAnsi="Verdana"/>
+            <w:sz w:val="17"/>
+            <w:szCs w:val="17"/>
+          </w:rPr>
+          <w:t>173.160.122.195</w:t>
+        </w:r>
+        <w:r>
+          <w:rPr>
+            <w:rStyle w:val="Hyperlink"/>
+            <w:rFonts w:ascii="Verdana" w:hAnsi="Verdana"/>
+            <w:sz w:val="17"/>
+            <w:szCs w:val="17"/>
+          </w:rPr>
+          <w:t>/Shell.MVC2.Web.AuthenticationService/MembershipService.svc/Rest/validateuserbyusernamepassword</w:t>
+        </w:r>
+      </w:hyperlink>
     </w:p>
     <w:p>
       <w:pPr>
@@ -2130,7 +2112,21 @@
           <w:rStyle w:val="uri-template"/>
           <w:color w:val="000000"/>
         </w:rPr>
-        <w:t>http://localhost/Shell.MVC2.Web.AuthenticationService/MembershipService.svc/Rest/help/operations/validateuserbyopenid</w:t>
+        <w:t>http://</w:t>
+      </w:r>
+      <w:r>
+        <w:rPr>
+          <w:rStyle w:val="uri-template"/>
+          <w:color w:val="000000"/>
+        </w:rPr>
+        <w:t>173.160.122.195</w:t>
+      </w:r>
+      <w:r>
+        <w:rPr>
+          <w:rStyle w:val="uri-template"/>
+          <w:color w:val="000000"/>
+        </w:rPr>
+        <w:t>/Shell.MVC2.Web.AuthenticationService/MembershipService.svc/Rest/help/operations/validateuserbyopenid</w:t>
       </w:r>
     </w:p>
     <w:p>
@@ -2178,7 +2174,7 @@
           <w:szCs w:val="17"/>
         </w:rPr>
       </w:pPr>
-      <w:hyperlink r:id="rId8" w:history="1">
+      <w:hyperlink r:id="rId9" w:history="1">
         <w:r>
           <w:rPr>
             <w:rStyle w:val="Hyperlink"/>
@@ -2186,7 +2182,25 @@
             <w:sz w:val="17"/>
             <w:szCs w:val="17"/>
           </w:rPr>
-          <w:t>http://localhost/Shell.MVC2.Web.AuthenticationService/MembershipService.svc/Rest/validateuserbyopenid</w:t>
+          <w:t>http://</w:t>
+        </w:r>
+        <w:r>
+          <w:rPr>
+            <w:rStyle w:val="Hyperlink"/>
+            <w:rFonts w:ascii="Verdana" w:hAnsi="Verdana"/>
+            <w:sz w:val="17"/>
+            <w:szCs w:val="17"/>
+          </w:rPr>
+          <w:t>173.160.122.195</w:t>
+        </w:r>
+        <w:r>
+          <w:rPr>
+            <w:rStyle w:val="Hyperlink"/>
+            <w:rFonts w:ascii="Verdana" w:hAnsi="Verdana"/>
+            <w:sz w:val="17"/>
+            <w:szCs w:val="17"/>
+          </w:rPr>
+          <w:t>/Shell.MVC2.Web.AuthenticationService/MembershipService.svc/Rest/validateuserbyopenid</w:t>
         </w:r>
       </w:hyperlink>
     </w:p>
@@ -3064,7 +3078,6 @@
   <w:style w:type="character" w:default="1" w:styleId="DefaultParagraphFont">
     <w:name w:val="Default Paragraph Font"/>
     <w:uiPriority w:val="1"/>
-    <w:semiHidden/>
     <w:unhideWhenUsed/>
   </w:style>
   <w:style w:type="table" w:default="1" w:styleId="TableNormal">
@@ -3330,7 +3343,6 @@
   <w:style w:type="character" w:default="1" w:styleId="DefaultParagraphFont">
     <w:name w:val="Default Paragraph Font"/>
     <w:uiPriority w:val="1"/>
-    <w:semiHidden/>
     <w:unhideWhenUsed/>
   </w:style>
   <w:style w:type="table" w:default="1" w:styleId="TableNormal">

</xml_diff>